<commit_message>
Figure and corrections added to report
</commit_message>
<xml_diff>
--- a/Vickie/Report_Jan16.docx
+++ b/Vickie/Report_Jan16.docx
@@ -29,8 +29,6 @@
           <w:szCs w:val="20"/>
         </w:rPr>
       </w:pPr>
-      <w:bookmarkStart w:id="0" w:name="_GoBack"/>
-      <w:bookmarkEnd w:id="0"/>
     </w:p>
     <w:p>
       <w:pPr>
@@ -81,7 +79,23 @@
           <w:sz w:val="20"/>
           <w:szCs w:val="20"/>
         </w:rPr>
-        <w:t xml:space="preserve">kit [1] which </w:t>
+        <w:t>kit [1</w:t>
+      </w:r>
+      <w:r>
+        <w:rPr>
+          <w:rFonts w:ascii="Courier New" w:eastAsia="Times New Roman" w:hAnsi="Courier New" w:cs="Courier New"/>
+          <w:sz w:val="20"/>
+          <w:szCs w:val="20"/>
+        </w:rPr>
+        <w:t>] that</w:t>
+      </w:r>
+      <w:r>
+        <w:rPr>
+          <w:rFonts w:ascii="Courier New" w:eastAsia="Times New Roman" w:hAnsi="Courier New" w:cs="Courier New"/>
+          <w:sz w:val="20"/>
+          <w:szCs w:val="20"/>
+        </w:rPr>
+        <w:t xml:space="preserve"> </w:t>
       </w:r>
       <w:r>
         <w:rPr>
@@ -105,7 +119,15 @@
           <w:sz w:val="20"/>
           <w:szCs w:val="20"/>
         </w:rPr>
-        <w:t xml:space="preserve">options for algorithms for optimization and sensitivity analysis.  This software was written to be a flexible, extensible interface between simulation codes and analysis methods from least squares to genetic algorithms.  </w:t>
+        <w:t>options</w:t>
+      </w:r>
+      <w:r>
+        <w:rPr>
+          <w:rFonts w:ascii="Courier New" w:eastAsia="Times New Roman" w:hAnsi="Courier New" w:cs="Courier New"/>
+          <w:sz w:val="20"/>
+          <w:szCs w:val="20"/>
+        </w:rPr>
+        <w:t xml:space="preserve"> for optimization and sensitivity analysis.  This software was written to be a flexible, extensible interface between simulation codes and analysis methods from least squares to genetic algorithms.  </w:t>
       </w:r>
       <w:r>
         <w:rPr>
@@ -289,25 +311,7 @@
           <w:sz w:val="20"/>
           <w:szCs w:val="20"/>
         </w:rPr>
-        <w:t xml:space="preserve">will use the </w:t>
-      </w:r>
-      <w:proofErr w:type="spellStart"/>
-      <w:r>
-        <w:rPr>
-          <w:rFonts w:ascii="Courier New" w:eastAsia="Times New Roman" w:hAnsi="Courier New" w:cs="Courier New"/>
-          <w:sz w:val="20"/>
-          <w:szCs w:val="20"/>
-        </w:rPr>
-        <w:t>Kepler</w:t>
-      </w:r>
-      <w:proofErr w:type="spellEnd"/>
-      <w:r>
-        <w:rPr>
-          <w:rFonts w:ascii="Courier New" w:eastAsia="Times New Roman" w:hAnsi="Courier New" w:cs="Courier New"/>
-          <w:sz w:val="20"/>
-          <w:szCs w:val="20"/>
-        </w:rPr>
-        <w:t xml:space="preserve"> software [2].</w:t>
+        <w:t>will use the Kepler software [2].</w:t>
       </w:r>
       <w:r>
         <w:rPr>
@@ -443,27 +447,7 @@
           <w:sz w:val="20"/>
           <w:szCs w:val="20"/>
         </w:rPr>
-        <w:t xml:space="preserve"> on remote machines.  The software just needs one remote job </w:t>
-      </w:r>
-      <w:proofErr w:type="spellStart"/>
-      <w:proofErr w:type="gramStart"/>
-      <w:r>
-        <w:rPr>
-          <w:rFonts w:ascii="Courier New" w:eastAsia="Times New Roman" w:hAnsi="Courier New" w:cs="Courier New"/>
-          <w:sz w:val="20"/>
-          <w:szCs w:val="20"/>
-        </w:rPr>
-        <w:t>ssh</w:t>
-      </w:r>
-      <w:proofErr w:type="spellEnd"/>
-      <w:proofErr w:type="gramEnd"/>
-      <w:r>
-        <w:rPr>
-          <w:rFonts w:ascii="Courier New" w:eastAsia="Times New Roman" w:hAnsi="Courier New" w:cs="Courier New"/>
-          <w:sz w:val="20"/>
-          <w:szCs w:val="20"/>
-        </w:rPr>
-        <w:t xml:space="preserve"> connection </w:t>
+        <w:t xml:space="preserve"> on remote machines.  The software just needs one remote job ssh connection </w:t>
       </w:r>
       <w:r>
         <w:rPr>
@@ -479,25 +463,7 @@
           <w:sz w:val="20"/>
           <w:szCs w:val="20"/>
         </w:rPr>
-        <w:t xml:space="preserve"> optimization and has the options for using a password, </w:t>
-      </w:r>
-      <w:proofErr w:type="spellStart"/>
-      <w:r>
-        <w:rPr>
-          <w:rFonts w:ascii="Courier New" w:eastAsia="Times New Roman" w:hAnsi="Courier New" w:cs="Courier New"/>
-          <w:sz w:val="20"/>
-          <w:szCs w:val="20"/>
-        </w:rPr>
-        <w:t>ssh</w:t>
-      </w:r>
-      <w:proofErr w:type="spellEnd"/>
-      <w:r>
-        <w:rPr>
-          <w:rFonts w:ascii="Courier New" w:eastAsia="Times New Roman" w:hAnsi="Courier New" w:cs="Courier New"/>
-          <w:sz w:val="20"/>
-          <w:szCs w:val="20"/>
-        </w:rPr>
-        <w:t xml:space="preserve"> key, or grid certificate.</w:t>
+        <w:t xml:space="preserve"> optimization and has the options for using a password, ssh key, or grid certificate.</w:t>
       </w:r>
     </w:p>
     <w:p>
@@ -569,25 +535,7 @@
           <w:sz w:val="20"/>
           <w:szCs w:val="20"/>
         </w:rPr>
-        <w:t xml:space="preserve"> is an eight core front-end workstation that runs the Dakota and </w:t>
-      </w:r>
-      <w:proofErr w:type="spellStart"/>
-      <w:r>
-        <w:rPr>
-          <w:rFonts w:ascii="Courier New" w:eastAsia="Times New Roman" w:hAnsi="Courier New" w:cs="Courier New"/>
-          <w:sz w:val="20"/>
-          <w:szCs w:val="20"/>
-        </w:rPr>
-        <w:t>Kepler</w:t>
-      </w:r>
-      <w:proofErr w:type="spellEnd"/>
-      <w:r>
-        <w:rPr>
-          <w:rFonts w:ascii="Courier New" w:eastAsia="Times New Roman" w:hAnsi="Courier New" w:cs="Courier New"/>
-          <w:sz w:val="20"/>
-          <w:szCs w:val="20"/>
-        </w:rPr>
-        <w:t xml:space="preserve"> software and a </w:t>
+        <w:t xml:space="preserve"> is an eight core front-end workstation that runs the Dakota and Kepler software and a </w:t>
       </w:r>
       <w:r>
         <w:rPr>
@@ -611,43 +559,7 @@
           <w:sz w:val="20"/>
           <w:szCs w:val="20"/>
         </w:rPr>
-        <w:t xml:space="preserve">Both Dakota and </w:t>
-      </w:r>
-      <w:proofErr w:type="spellStart"/>
-      <w:r>
-        <w:rPr>
-          <w:rFonts w:ascii="Courier New" w:eastAsia="Times New Roman" w:hAnsi="Courier New" w:cs="Courier New"/>
-          <w:sz w:val="20"/>
-          <w:szCs w:val="20"/>
-        </w:rPr>
-        <w:t>Kepler</w:t>
-      </w:r>
-      <w:proofErr w:type="spellEnd"/>
-      <w:r>
-        <w:rPr>
-          <w:rFonts w:ascii="Courier New" w:eastAsia="Times New Roman" w:hAnsi="Courier New" w:cs="Courier New"/>
-          <w:sz w:val="20"/>
-          <w:szCs w:val="20"/>
-        </w:rPr>
-        <w:t xml:space="preserve"> will be running simultaneously on the front-end and the </w:t>
-      </w:r>
-      <w:proofErr w:type="spellStart"/>
-      <w:r>
-        <w:rPr>
-          <w:rFonts w:ascii="Courier New" w:eastAsia="Times New Roman" w:hAnsi="Courier New" w:cs="Courier New"/>
-          <w:sz w:val="20"/>
-          <w:szCs w:val="20"/>
-        </w:rPr>
-        <w:t>Kepler</w:t>
-      </w:r>
-      <w:proofErr w:type="spellEnd"/>
-      <w:r>
-        <w:rPr>
-          <w:rFonts w:ascii="Courier New" w:eastAsia="Times New Roman" w:hAnsi="Courier New" w:cs="Courier New"/>
-          <w:sz w:val="20"/>
-          <w:szCs w:val="20"/>
-        </w:rPr>
-        <w:t xml:space="preserve"> workflow will copy results back from Chadwick to be used in the Dakota optimization.</w:t>
+        <w:t>Both Dakota and Kepler will be running simultaneously on the front-end and the Kepler workflow will copy results back from Chadwick to be used in the Dakota optimization.</w:t>
       </w:r>
     </w:p>
     <w:p>
@@ -711,15 +623,55 @@
           <w:sz w:val="20"/>
           <w:szCs w:val="20"/>
         </w:rPr>
-        <w:t>The first simulation that has been successfully run using this test system is a simple three parameter optimization</w:t>
-      </w:r>
-      <w:r>
-        <w:rPr>
-          <w:rFonts w:ascii="Courier New" w:eastAsia="Times New Roman" w:hAnsi="Courier New" w:cs="Courier New"/>
-          <w:sz w:val="20"/>
-          <w:szCs w:val="20"/>
-        </w:rPr>
-        <w:t xml:space="preserve"> of test data</w:t>
+        <w:t xml:space="preserve">The first </w:t>
+      </w:r>
+      <w:r>
+        <w:rPr>
+          <w:rFonts w:ascii="Courier New" w:eastAsia="Times New Roman" w:hAnsi="Courier New" w:cs="Courier New"/>
+          <w:sz w:val="20"/>
+          <w:szCs w:val="20"/>
+        </w:rPr>
+        <w:t>optimization</w:t>
+      </w:r>
+      <w:r>
+        <w:rPr>
+          <w:rFonts w:ascii="Courier New" w:eastAsia="Times New Roman" w:hAnsi="Courier New" w:cs="Courier New"/>
+          <w:sz w:val="20"/>
+          <w:szCs w:val="20"/>
+        </w:rPr>
+        <w:t xml:space="preserve"> [Figure 1]</w:t>
+      </w:r>
+      <w:r>
+        <w:rPr>
+          <w:rFonts w:ascii="Courier New" w:eastAsia="Times New Roman" w:hAnsi="Courier New" w:cs="Courier New"/>
+          <w:sz w:val="20"/>
+          <w:szCs w:val="20"/>
+        </w:rPr>
+        <w:t xml:space="preserve"> that has been successfully run using this test system is a simple three parameter </w:t>
+      </w:r>
+      <w:r>
+        <w:rPr>
+          <w:rFonts w:ascii="Courier New" w:eastAsia="Times New Roman" w:hAnsi="Courier New" w:cs="Courier New"/>
+          <w:sz w:val="20"/>
+          <w:szCs w:val="20"/>
+        </w:rPr>
+        <w:t xml:space="preserve">quadratic fit to </w:t>
+      </w:r>
+      <w:r>
+        <w:rPr>
+          <w:rFonts w:ascii="Courier New" w:eastAsia="Times New Roman" w:hAnsi="Courier New" w:cs="Courier New"/>
+          <w:sz w:val="20"/>
+          <w:szCs w:val="20"/>
+        </w:rPr>
+        <w:t>artificial</w:t>
+      </w:r>
+      <w:r>
+        <w:rPr>
+          <w:rFonts w:ascii="Courier New" w:eastAsia="Times New Roman" w:hAnsi="Courier New" w:cs="Courier New"/>
+          <w:sz w:val="20"/>
+          <w:szCs w:val="20"/>
+        </w:rPr>
+        <w:t xml:space="preserve"> data</w:t>
       </w:r>
       <w:r>
         <w:rPr>
@@ -743,25 +695,7 @@
           <w:sz w:val="20"/>
           <w:szCs w:val="20"/>
         </w:rPr>
-        <w:t xml:space="preserve"> is remotely submitted to Chadwick using </w:t>
-      </w:r>
-      <w:proofErr w:type="spellStart"/>
-      <w:r>
-        <w:rPr>
-          <w:rFonts w:ascii="Courier New" w:eastAsia="Times New Roman" w:hAnsi="Courier New" w:cs="Courier New"/>
-          <w:sz w:val="20"/>
-          <w:szCs w:val="20"/>
-        </w:rPr>
-        <w:t>Kepler</w:t>
-      </w:r>
-      <w:proofErr w:type="spellEnd"/>
-      <w:r>
-        <w:rPr>
-          <w:rFonts w:ascii="Courier New" w:eastAsia="Times New Roman" w:hAnsi="Courier New" w:cs="Courier New"/>
-          <w:sz w:val="20"/>
-          <w:szCs w:val="20"/>
-        </w:rPr>
-        <w:t xml:space="preserve"> actors and the resulting </w:t>
+        <w:t xml:space="preserve"> is remotely submitted to Chadwick using Kepler actors and the resulting </w:t>
       </w:r>
       <w:r>
         <w:rPr>
@@ -793,27 +727,7 @@
           <w:sz w:val="20"/>
           <w:szCs w:val="20"/>
         </w:rPr>
-        <w:t xml:space="preserve">Presently we are using an </w:t>
-      </w:r>
-      <w:proofErr w:type="spellStart"/>
-      <w:proofErr w:type="gramStart"/>
-      <w:r>
-        <w:rPr>
-          <w:rFonts w:ascii="Courier New" w:eastAsia="Times New Roman" w:hAnsi="Courier New" w:cs="Courier New"/>
-          <w:sz w:val="20"/>
-          <w:szCs w:val="20"/>
-        </w:rPr>
-        <w:t>ssh</w:t>
-      </w:r>
-      <w:proofErr w:type="spellEnd"/>
-      <w:proofErr w:type="gramEnd"/>
-      <w:r>
-        <w:rPr>
-          <w:rFonts w:ascii="Courier New" w:eastAsia="Times New Roman" w:hAnsi="Courier New" w:cs="Courier New"/>
-          <w:sz w:val="20"/>
-          <w:szCs w:val="20"/>
-        </w:rPr>
-        <w:t xml:space="preserve"> key for</w:t>
+        <w:t>Presently we are using an ssh key for</w:t>
       </w:r>
       <w:r>
         <w:rPr>
@@ -845,36 +759,24 @@
           <w:sz w:val="20"/>
           <w:szCs w:val="20"/>
         </w:rPr>
-        <w:t xml:space="preserve">, but we have a grid </w:t>
-      </w:r>
-      <w:proofErr w:type="spellStart"/>
-      <w:r>
-        <w:rPr>
-          <w:rFonts w:ascii="Courier New" w:eastAsia="Times New Roman" w:hAnsi="Courier New" w:cs="Courier New"/>
-          <w:sz w:val="20"/>
-          <w:szCs w:val="20"/>
-        </w:rPr>
-        <w:t>certickificate</w:t>
-      </w:r>
-      <w:proofErr w:type="spellEnd"/>
-      <w:r>
-        <w:rPr>
-          <w:rFonts w:ascii="Courier New" w:eastAsia="Times New Roman" w:hAnsi="Courier New" w:cs="Courier New"/>
-          <w:sz w:val="20"/>
-          <w:szCs w:val="20"/>
-        </w:rPr>
-        <w:t xml:space="preserve"> ready for testing when the </w:t>
-      </w:r>
-      <w:proofErr w:type="spellStart"/>
-      <w:r>
-        <w:rPr>
-          <w:rFonts w:ascii="Courier New" w:eastAsia="Times New Roman" w:hAnsi="Courier New" w:cs="Courier New"/>
-          <w:sz w:val="20"/>
-          <w:szCs w:val="20"/>
-        </w:rPr>
-        <w:t>globus</w:t>
-      </w:r>
-      <w:proofErr w:type="spellEnd"/>
+        <w:t>, but we have a grid cert</w:t>
+      </w:r>
+      <w:r>
+        <w:rPr>
+          <w:rFonts w:ascii="Courier New" w:eastAsia="Times New Roman" w:hAnsi="Courier New" w:cs="Courier New"/>
+          <w:sz w:val="20"/>
+          <w:szCs w:val="20"/>
+        </w:rPr>
+        <w:t xml:space="preserve">ificate ready for testing when the </w:t>
+      </w:r>
+      <w:r>
+        <w:rPr>
+          <w:rFonts w:ascii="Courier New" w:eastAsia="Times New Roman" w:hAnsi="Courier New" w:cs="Courier New"/>
+          <w:sz w:val="20"/>
+          <w:szCs w:val="20"/>
+        </w:rPr>
+        <w:t>Globus</w:t>
+      </w:r>
       <w:r>
         <w:rPr>
           <w:rFonts w:ascii="Courier New" w:eastAsia="Times New Roman" w:hAnsi="Courier New" w:cs="Courier New"/>
@@ -897,23 +799,23 @@
           <w:sz w:val="20"/>
           <w:szCs w:val="20"/>
         </w:rPr>
-        <w:t>The optimal values were found in 52 simulation calculations</w:t>
-      </w:r>
-      <w:r>
-        <w:rPr>
-          <w:rFonts w:ascii="Courier New" w:eastAsia="Times New Roman" w:hAnsi="Courier New" w:cs="Courier New"/>
-          <w:sz w:val="20"/>
-          <w:szCs w:val="20"/>
-        </w:rPr>
-        <w:t xml:space="preserve"> where most of the calculations were done to find numerical derivatives</w:t>
-      </w:r>
-      <w:r>
-        <w:rPr>
-          <w:rFonts w:ascii="Courier New" w:eastAsia="Times New Roman" w:hAnsi="Courier New" w:cs="Courier New"/>
-          <w:sz w:val="20"/>
-          <w:szCs w:val="20"/>
-        </w:rPr>
-        <w:t>.  Dakota writes the parameter files in parallel and then w</w:t>
+        <w:t xml:space="preserve">Dakota writes the parameter files </w:t>
+      </w:r>
+      <w:r>
+        <w:rPr>
+          <w:rFonts w:ascii="Courier New" w:eastAsia="Times New Roman" w:hAnsi="Courier New" w:cs="Courier New"/>
+          <w:sz w:val="20"/>
+          <w:szCs w:val="20"/>
+        </w:rPr>
+        <w:t>for concurrent evaluations</w:t>
+      </w:r>
+      <w:r>
+        <w:rPr>
+          <w:rFonts w:ascii="Courier New" w:eastAsia="Times New Roman" w:hAnsi="Courier New" w:cs="Courier New"/>
+          <w:sz w:val="20"/>
+          <w:szCs w:val="20"/>
+        </w:rPr>
+        <w:t xml:space="preserve"> and then w</w:t>
       </w:r>
       <w:r>
         <w:rPr>
@@ -937,73 +839,229 @@
           <w:sz w:val="20"/>
           <w:szCs w:val="20"/>
         </w:rPr>
-        <w:t xml:space="preserve"> containing the results</w:t>
-      </w:r>
-      <w:r>
-        <w:rPr>
-          <w:rFonts w:ascii="Courier New" w:eastAsia="Times New Roman" w:hAnsi="Courier New" w:cs="Courier New"/>
-          <w:sz w:val="20"/>
-          <w:szCs w:val="20"/>
-        </w:rPr>
-        <w:t xml:space="preserve"> for that function evaluation number</w:t>
-      </w:r>
-      <w:r>
-        <w:rPr>
-          <w:rFonts w:ascii="Courier New" w:eastAsia="Times New Roman" w:hAnsi="Courier New" w:cs="Courier New"/>
-          <w:sz w:val="20"/>
-          <w:szCs w:val="20"/>
-        </w:rPr>
-        <w:t xml:space="preserve"> returns.  </w:t>
-      </w:r>
-      <w:proofErr w:type="spellStart"/>
-      <w:r>
-        <w:rPr>
-          <w:rFonts w:ascii="Courier New" w:eastAsia="Times New Roman" w:hAnsi="Courier New" w:cs="Courier New"/>
-          <w:sz w:val="20"/>
-          <w:szCs w:val="20"/>
-        </w:rPr>
-        <w:t>Kepler</w:t>
-      </w:r>
-      <w:proofErr w:type="spellEnd"/>
-      <w:r>
-        <w:rPr>
-          <w:rFonts w:ascii="Courier New" w:eastAsia="Times New Roman" w:hAnsi="Courier New" w:cs="Courier New"/>
-          <w:sz w:val="20"/>
-          <w:szCs w:val="20"/>
-        </w:rPr>
-        <w:t xml:space="preserve"> starts a simulati</w:t>
-      </w:r>
-      <w:r>
-        <w:rPr>
-          <w:rFonts w:ascii="Courier New" w:eastAsia="Times New Roman" w:hAnsi="Courier New" w:cs="Courier New"/>
-          <w:sz w:val="20"/>
-          <w:szCs w:val="20"/>
-        </w:rPr>
-        <w:t xml:space="preserve">on workflow </w:t>
-      </w:r>
-      <w:r>
-        <w:rPr>
-          <w:rFonts w:ascii="Courier New" w:eastAsia="Times New Roman" w:hAnsi="Courier New" w:cs="Courier New"/>
-          <w:sz w:val="20"/>
-          <w:szCs w:val="20"/>
-        </w:rPr>
-        <w:t xml:space="preserve">when a parameter files exits.  Multiple simulation codes </w:t>
-      </w:r>
-      <w:r>
-        <w:rPr>
-          <w:rFonts w:ascii="Courier New" w:eastAsia="Times New Roman" w:hAnsi="Courier New" w:cs="Courier New"/>
-          <w:sz w:val="20"/>
-          <w:szCs w:val="20"/>
-        </w:rPr>
-        <w:t>are</w:t>
-      </w:r>
-      <w:r>
-        <w:rPr>
-          <w:rFonts w:ascii="Courier New" w:eastAsia="Times New Roman" w:hAnsi="Courier New" w:cs="Courier New"/>
-          <w:sz w:val="20"/>
-          <w:szCs w:val="20"/>
-        </w:rPr>
-        <w:t xml:space="preserve"> run simultaneously on Chadwick.</w:t>
+        <w:t xml:space="preserve"> containing the </w:t>
+      </w:r>
+      <w:r>
+        <w:rPr>
+          <w:rFonts w:ascii="Courier New" w:eastAsia="Times New Roman" w:hAnsi="Courier New" w:cs="Courier New"/>
+          <w:sz w:val="20"/>
+          <w:szCs w:val="20"/>
+        </w:rPr>
+        <w:t xml:space="preserve">fitness </w:t>
+      </w:r>
+      <w:r>
+        <w:rPr>
+          <w:rFonts w:ascii="Courier New" w:eastAsia="Times New Roman" w:hAnsi="Courier New" w:cs="Courier New"/>
+          <w:sz w:val="20"/>
+          <w:szCs w:val="20"/>
+        </w:rPr>
+        <w:t>results</w:t>
+      </w:r>
+      <w:r>
+        <w:rPr>
+          <w:rFonts w:ascii="Courier New" w:eastAsia="Times New Roman" w:hAnsi="Courier New" w:cs="Courier New"/>
+          <w:sz w:val="20"/>
+          <w:szCs w:val="20"/>
+        </w:rPr>
+        <w:t xml:space="preserve"> </w:t>
+      </w:r>
+      <w:r>
+        <w:rPr>
+          <w:rFonts w:ascii="Courier New" w:eastAsia="Times New Roman" w:hAnsi="Courier New" w:cs="Courier New"/>
+          <w:sz w:val="20"/>
+          <w:szCs w:val="20"/>
+        </w:rPr>
+        <w:t>returns.</w:t>
+      </w:r>
+      <w:r>
+        <w:rPr>
+          <w:rFonts w:ascii="Courier New" w:eastAsia="Times New Roman" w:hAnsi="Courier New" w:cs="Courier New"/>
+          <w:sz w:val="20"/>
+          <w:szCs w:val="20"/>
+        </w:rPr>
+        <w:t xml:space="preserve"> </w:t>
+      </w:r>
+      <w:r>
+        <w:rPr>
+          <w:rFonts w:ascii="Courier New" w:eastAsia="Times New Roman" w:hAnsi="Courier New" w:cs="Courier New"/>
+          <w:sz w:val="20"/>
+          <w:szCs w:val="20"/>
+        </w:rPr>
+        <w:t>The optimal values are</w:t>
+      </w:r>
+      <w:r>
+        <w:rPr>
+          <w:rFonts w:ascii="Courier New" w:eastAsia="Times New Roman" w:hAnsi="Courier New" w:cs="Courier New"/>
+          <w:sz w:val="20"/>
+          <w:szCs w:val="20"/>
+        </w:rPr>
+        <w:t xml:space="preserve"> found using a least squares algorithm.</w:t>
+      </w:r>
+      <w:r>
+        <w:rPr>
+          <w:rFonts w:ascii="Courier New" w:eastAsia="Times New Roman" w:hAnsi="Courier New" w:cs="Courier New"/>
+          <w:sz w:val="20"/>
+          <w:szCs w:val="20"/>
+        </w:rPr>
+        <w:t xml:space="preserve">  Kepler</w:t>
+      </w:r>
+      <w:r>
+        <w:rPr>
+          <w:rFonts w:ascii="Courier New" w:eastAsia="Times New Roman" w:hAnsi="Courier New" w:cs="Courier New"/>
+          <w:sz w:val="20"/>
+          <w:szCs w:val="20"/>
+        </w:rPr>
+        <w:t xml:space="preserve">’s </w:t>
+      </w:r>
+      <w:r>
+        <w:rPr>
+          <w:rFonts w:ascii="Courier New" w:eastAsia="Times New Roman" w:hAnsi="Courier New" w:cs="Courier New"/>
+          <w:sz w:val="20"/>
+          <w:szCs w:val="20"/>
+        </w:rPr>
+        <w:t>simulati</w:t>
+      </w:r>
+      <w:r>
+        <w:rPr>
+          <w:rFonts w:ascii="Courier New" w:eastAsia="Times New Roman" w:hAnsi="Courier New" w:cs="Courier New"/>
+          <w:sz w:val="20"/>
+          <w:szCs w:val="20"/>
+        </w:rPr>
+        <w:t>on workflow</w:t>
+      </w:r>
+      <w:r>
+        <w:rPr>
+          <w:rFonts w:ascii="Courier New" w:eastAsia="Times New Roman" w:hAnsi="Courier New" w:cs="Courier New"/>
+          <w:sz w:val="20"/>
+          <w:szCs w:val="20"/>
+        </w:rPr>
+        <w:t xml:space="preserve"> checks for</w:t>
+      </w:r>
+      <w:r>
+        <w:rPr>
+          <w:rFonts w:ascii="Courier New" w:eastAsia="Times New Roman" w:hAnsi="Courier New" w:cs="Courier New"/>
+          <w:sz w:val="20"/>
+          <w:szCs w:val="20"/>
+        </w:rPr>
+        <w:t xml:space="preserve"> </w:t>
+      </w:r>
+      <w:r>
+        <w:rPr>
+          <w:rFonts w:ascii="Courier New" w:eastAsia="Times New Roman" w:hAnsi="Courier New" w:cs="Courier New"/>
+          <w:sz w:val="20"/>
+          <w:szCs w:val="20"/>
+        </w:rPr>
+        <w:t>when a parameter files exi</w:t>
+      </w:r>
+      <w:r>
+        <w:rPr>
+          <w:rFonts w:ascii="Courier New" w:eastAsia="Times New Roman" w:hAnsi="Courier New" w:cs="Courier New"/>
+          <w:sz w:val="20"/>
+          <w:szCs w:val="20"/>
+        </w:rPr>
+        <w:t>s</w:t>
+      </w:r>
+      <w:r>
+        <w:rPr>
+          <w:rFonts w:ascii="Courier New" w:eastAsia="Times New Roman" w:hAnsi="Courier New" w:cs="Courier New"/>
+          <w:sz w:val="20"/>
+          <w:szCs w:val="20"/>
+        </w:rPr>
+        <w:t>ts</w:t>
+      </w:r>
+      <w:r>
+        <w:rPr>
+          <w:rFonts w:ascii="Courier New" w:eastAsia="Times New Roman" w:hAnsi="Courier New" w:cs="Courier New"/>
+          <w:sz w:val="20"/>
+          <w:szCs w:val="20"/>
+        </w:rPr>
+        <w:t xml:space="preserve"> and creates a unique working directory on Chadwick for each evaluation.  The simulation is run as a batch job on Chadwick and then the fitness file is copied from the </w:t>
+      </w:r>
+      <w:r>
+        <w:rPr>
+          <w:rFonts w:ascii="Courier New" w:eastAsia="Times New Roman" w:hAnsi="Courier New" w:cs="Courier New"/>
+          <w:sz w:val="20"/>
+          <w:szCs w:val="20"/>
+        </w:rPr>
+        <w:t>working directory on Chadwick back to the workstation.  Dakota uses these results to decide which parameters to test next.  When the maximum number of iterations or the convergence tolerance is reached, Dakota stops the optimization.</w:t>
+      </w:r>
+    </w:p>
+    <w:p>
+      <w:pPr>
+        <w:tabs>
+          <w:tab w:val="left" w:pos="916"/>
+          <w:tab w:val="left" w:pos="1832"/>
+          <w:tab w:val="left" w:pos="2748"/>
+          <w:tab w:val="left" w:pos="3664"/>
+          <w:tab w:val="left" w:pos="4580"/>
+          <w:tab w:val="left" w:pos="5496"/>
+          <w:tab w:val="left" w:pos="6412"/>
+          <w:tab w:val="left" w:pos="7328"/>
+          <w:tab w:val="left" w:pos="8244"/>
+          <w:tab w:val="left" w:pos="9160"/>
+          <w:tab w:val="left" w:pos="10076"/>
+          <w:tab w:val="left" w:pos="10992"/>
+          <w:tab w:val="left" w:pos="11908"/>
+          <w:tab w:val="left" w:pos="12824"/>
+          <w:tab w:val="left" w:pos="13740"/>
+          <w:tab w:val="left" w:pos="14656"/>
+        </w:tabs>
+        <w:spacing w:after="0" w:line="240" w:lineRule="auto"/>
+        <w:rPr>
+          <w:rFonts w:ascii="Courier New" w:eastAsia="Times New Roman" w:hAnsi="Courier New" w:cs="Courier New"/>
+          <w:sz w:val="20"/>
+          <w:szCs w:val="20"/>
+        </w:rPr>
+      </w:pPr>
+      <w:r>
+        <w:rPr>
+          <w:rFonts w:ascii="Courier New" w:eastAsia="Times New Roman" w:hAnsi="Courier New" w:cs="Courier New"/>
+          <w:noProof/>
+          <w:sz w:val="20"/>
+          <w:szCs w:val="20"/>
+        </w:rPr>
+        <w:lastRenderedPageBreak/>
+        <w:drawing>
+          <wp:inline distT="0" distB="0" distL="0" distR="0" wp14:anchorId="7DFBE655" wp14:editId="43C03DD2">
+            <wp:extent cx="5943600" cy="3579495"/>
+            <wp:effectExtent l="0" t="0" r="0" b="1905"/>
+            <wp:docPr id="1" name="Picture 1"/>
+            <wp:cNvGraphicFramePr>
+              <a:graphicFrameLocks xmlns:a="http://schemas.openxmlformats.org/drawingml/2006/main" noChangeAspect="1"/>
+            </wp:cNvGraphicFramePr>
+            <a:graphic xmlns:a="http://schemas.openxmlformats.org/drawingml/2006/main">
+              <a:graphicData uri="http://schemas.openxmlformats.org/drawingml/2006/picture">
+                <pic:pic xmlns:pic="http://schemas.openxmlformats.org/drawingml/2006/picture">
+                  <pic:nvPicPr>
+                    <pic:cNvPr id="0" name="dakota.png"/>
+                    <pic:cNvPicPr/>
+                  </pic:nvPicPr>
+                  <pic:blipFill>
+                    <a:blip r:embed="rId5">
+                      <a:extLst>
+                        <a:ext uri="{28A0092B-C50C-407E-A947-70E740481C1C}">
+                          <a14:useLocalDpi xmlns:a14="http://schemas.microsoft.com/office/drawing/2010/main" val="0"/>
+                        </a:ext>
+                      </a:extLst>
+                    </a:blip>
+                    <a:stretch>
+                      <a:fillRect/>
+                    </a:stretch>
+                  </pic:blipFill>
+                  <pic:spPr>
+                    <a:xfrm>
+                      <a:off x="0" y="0"/>
+                      <a:ext cx="5943600" cy="3579495"/>
+                    </a:xfrm>
+                    <a:prstGeom prst="rect">
+                      <a:avLst/>
+                    </a:prstGeom>
+                  </pic:spPr>
+                </pic:pic>
+              </a:graphicData>
+            </a:graphic>
+          </wp:inline>
+        </w:drawing>
       </w:r>
     </w:p>
     <w:p>
@@ -1057,6 +1115,7 @@
         <w:spacing w:after="0" w:line="240" w:lineRule="auto"/>
         <w:rPr>
           <w:rFonts w:ascii="Courier New" w:eastAsia="Times New Roman" w:hAnsi="Courier New" w:cs="Courier New"/>
+          <w:i/>
           <w:sz w:val="20"/>
           <w:szCs w:val="20"/>
         </w:rPr>
@@ -1064,142 +1123,11 @@
       <w:r>
         <w:rPr>
           <w:rFonts w:ascii="Courier New" w:eastAsia="Times New Roman" w:hAnsi="Courier New" w:cs="Courier New"/>
-          <w:sz w:val="20"/>
-          <w:szCs w:val="20"/>
-        </w:rPr>
-        <w:t>A</w:t>
-      </w:r>
-      <w:r>
-        <w:rPr>
-          <w:rFonts w:ascii="Courier New" w:eastAsia="Times New Roman" w:hAnsi="Courier New" w:cs="Courier New"/>
-          <w:sz w:val="20"/>
-          <w:szCs w:val="20"/>
-        </w:rPr>
-        <w:t xml:space="preserve"> second</w:t>
-      </w:r>
-      <w:r>
-        <w:rPr>
-          <w:rFonts w:ascii="Courier New" w:eastAsia="Times New Roman" w:hAnsi="Courier New" w:cs="Courier New"/>
-          <w:sz w:val="20"/>
-          <w:szCs w:val="20"/>
-        </w:rPr>
-        <w:t xml:space="preserve"> </w:t>
-      </w:r>
-      <w:proofErr w:type="spellStart"/>
-      <w:r>
-        <w:rPr>
-          <w:rFonts w:ascii="Courier New" w:eastAsia="Times New Roman" w:hAnsi="Courier New" w:cs="Courier New"/>
-          <w:sz w:val="20"/>
-          <w:szCs w:val="20"/>
-        </w:rPr>
-        <w:t>Kepler</w:t>
-      </w:r>
-      <w:proofErr w:type="spellEnd"/>
-      <w:r>
-        <w:rPr>
-          <w:rFonts w:ascii="Courier New" w:eastAsia="Times New Roman" w:hAnsi="Courier New" w:cs="Courier New"/>
-          <w:sz w:val="20"/>
-          <w:szCs w:val="20"/>
-        </w:rPr>
-        <w:t xml:space="preserve"> </w:t>
-      </w:r>
-      <w:r>
-        <w:rPr>
-          <w:rFonts w:ascii="Courier New" w:eastAsia="Times New Roman" w:hAnsi="Courier New" w:cs="Courier New"/>
-          <w:sz w:val="20"/>
-          <w:szCs w:val="20"/>
-        </w:rPr>
-        <w:t>wor</w:t>
-      </w:r>
-      <w:r>
-        <w:rPr>
-          <w:rFonts w:ascii="Courier New" w:eastAsia="Times New Roman" w:hAnsi="Courier New" w:cs="Courier New"/>
-          <w:sz w:val="20"/>
-          <w:szCs w:val="20"/>
-        </w:rPr>
-        <w:t>kflow has been written</w:t>
-      </w:r>
-      <w:r>
-        <w:rPr>
-          <w:rFonts w:ascii="Courier New" w:eastAsia="Times New Roman" w:hAnsi="Courier New" w:cs="Courier New"/>
-          <w:sz w:val="20"/>
-          <w:szCs w:val="20"/>
-        </w:rPr>
-        <w:t xml:space="preserve"> to read Dakota’s restart file and determine if a subset of the parameters has been previously evaluated.  In that case</w:t>
-      </w:r>
-      <w:r>
-        <w:rPr>
-          <w:rFonts w:ascii="Courier New" w:eastAsia="Times New Roman" w:hAnsi="Courier New" w:cs="Courier New"/>
-          <w:sz w:val="20"/>
-          <w:szCs w:val="20"/>
-        </w:rPr>
-        <w:t>,</w:t>
-      </w:r>
-      <w:r>
-        <w:rPr>
-          <w:rFonts w:ascii="Courier New" w:eastAsia="Times New Roman" w:hAnsi="Courier New" w:cs="Courier New"/>
-          <w:sz w:val="20"/>
-          <w:szCs w:val="20"/>
-        </w:rPr>
-        <w:t xml:space="preserve"> </w:t>
-      </w:r>
-      <w:proofErr w:type="spellStart"/>
-      <w:r>
-        <w:rPr>
-          <w:rFonts w:ascii="Courier New" w:eastAsia="Times New Roman" w:hAnsi="Courier New" w:cs="Courier New"/>
-          <w:sz w:val="20"/>
-          <w:szCs w:val="20"/>
-        </w:rPr>
-        <w:t>Kepler</w:t>
-      </w:r>
-      <w:proofErr w:type="spellEnd"/>
-      <w:r>
-        <w:rPr>
-          <w:rFonts w:ascii="Courier New" w:eastAsia="Times New Roman" w:hAnsi="Courier New" w:cs="Courier New"/>
-          <w:sz w:val="20"/>
-          <w:szCs w:val="20"/>
-        </w:rPr>
-        <w:t xml:space="preserve"> actors</w:t>
-      </w:r>
-      <w:r>
-        <w:rPr>
-          <w:rFonts w:ascii="Courier New" w:eastAsia="Times New Roman" w:hAnsi="Courier New" w:cs="Courier New"/>
-          <w:sz w:val="20"/>
-          <w:szCs w:val="20"/>
-        </w:rPr>
-        <w:t xml:space="preserve"> can retrieve simulation fil</w:t>
-      </w:r>
-      <w:r>
-        <w:rPr>
-          <w:rFonts w:ascii="Courier New" w:eastAsia="Times New Roman" w:hAnsi="Courier New" w:cs="Courier New"/>
-          <w:sz w:val="20"/>
-          <w:szCs w:val="20"/>
-        </w:rPr>
-        <w:t>es from the working directory on</w:t>
-      </w:r>
-      <w:r>
-        <w:rPr>
-          <w:rFonts w:ascii="Courier New" w:eastAsia="Times New Roman" w:hAnsi="Courier New" w:cs="Courier New"/>
-          <w:sz w:val="20"/>
-          <w:szCs w:val="20"/>
-        </w:rPr>
-        <w:t xml:space="preserve"> the remote cluster and not have to redo the entire simulation workflow.</w:t>
-      </w:r>
-      <w:r>
-        <w:rPr>
-          <w:rFonts w:ascii="Courier New" w:eastAsia="Times New Roman" w:hAnsi="Courier New" w:cs="Courier New"/>
-          <w:sz w:val="20"/>
-          <w:szCs w:val="20"/>
-        </w:rPr>
-        <w:t xml:space="preserve">  For example, if the instrument resolution function changes but the simulation parameters do not</w:t>
-      </w:r>
-      <w:r>
-        <w:rPr>
-          <w:rFonts w:ascii="Courier New" w:eastAsia="Times New Roman" w:hAnsi="Courier New" w:cs="Courier New"/>
-          <w:sz w:val="20"/>
-          <w:szCs w:val="20"/>
-        </w:rPr>
-        <w:t>, previous simulation data can be reused.</w:t>
+          <w:i/>
+          <w:sz w:val="20"/>
+          <w:szCs w:val="20"/>
+        </w:rPr>
+        <w:t>Figure 1: Top window shows the Kepler workflow running on the workstations with its GUI in the upper right.  Lower left window shows Dakota at the end of the optimization on the workstation.  Lower right window shows the function being optimized on Chadwick and all the working directories created for the simulation batch jobs.</w:t>
       </w:r>
     </w:p>
     <w:p>
@@ -1263,76 +1191,135 @@
           <w:sz w:val="20"/>
           <w:szCs w:val="20"/>
         </w:rPr>
-        <w:t xml:space="preserve">Future plans are to optimize the force constants for a NAMD simulation using Dakota and a </w:t>
-      </w:r>
-      <w:proofErr w:type="spellStart"/>
-      <w:r>
-        <w:rPr>
-          <w:rFonts w:ascii="Courier New" w:eastAsia="Times New Roman" w:hAnsi="Courier New" w:cs="Courier New"/>
-          <w:sz w:val="20"/>
-          <w:szCs w:val="20"/>
-        </w:rPr>
-        <w:t>Kepler</w:t>
-      </w:r>
-      <w:proofErr w:type="spellEnd"/>
-      <w:r>
-        <w:rPr>
-          <w:rFonts w:ascii="Courier New" w:eastAsia="Times New Roman" w:hAnsi="Courier New" w:cs="Courier New"/>
-          <w:sz w:val="20"/>
-          <w:szCs w:val="20"/>
-        </w:rPr>
-        <w:t xml:space="preserve"> workflow on our test system.  With NAMD, the simulation </w:t>
-      </w:r>
-      <w:r>
-        <w:rPr>
-          <w:rFonts w:ascii="Courier New" w:eastAsia="Times New Roman" w:hAnsi="Courier New" w:cs="Courier New"/>
-          <w:sz w:val="20"/>
-          <w:szCs w:val="20"/>
-        </w:rPr>
-        <w:lastRenderedPageBreak/>
-        <w:t>will run in parallel using the cores of Chadwick.  Then we will test using a grid certificate for communication between the machines and apply for a community grid certificate for</w:t>
-      </w:r>
-      <w:r>
-        <w:rPr>
-          <w:rFonts w:ascii="Courier New" w:eastAsia="Times New Roman" w:hAnsi="Courier New" w:cs="Courier New"/>
-          <w:sz w:val="20"/>
-          <w:szCs w:val="20"/>
-        </w:rPr>
-        <w:t xml:space="preserve"> SNS users.  We also plan </w:t>
-      </w:r>
-      <w:r>
-        <w:rPr>
-          <w:rFonts w:ascii="Courier New" w:eastAsia="Times New Roman" w:hAnsi="Courier New" w:cs="Courier New"/>
-          <w:sz w:val="20"/>
-          <w:szCs w:val="20"/>
-        </w:rPr>
-        <w:t xml:space="preserve">to use messaging for communication between the </w:t>
-      </w:r>
-      <w:proofErr w:type="spellStart"/>
-      <w:r>
-        <w:rPr>
-          <w:rFonts w:ascii="Courier New" w:eastAsia="Times New Roman" w:hAnsi="Courier New" w:cs="Courier New"/>
-          <w:sz w:val="20"/>
-          <w:szCs w:val="20"/>
-        </w:rPr>
-        <w:t>Kepler</w:t>
-      </w:r>
-      <w:proofErr w:type="spellEnd"/>
-      <w:r>
-        <w:rPr>
-          <w:rFonts w:ascii="Courier New" w:eastAsia="Times New Roman" w:hAnsi="Courier New" w:cs="Courier New"/>
-          <w:sz w:val="20"/>
-          <w:szCs w:val="20"/>
-        </w:rPr>
-        <w:t xml:space="preserve"> w</w:t>
-      </w:r>
-      <w:r>
-        <w:rPr>
-          <w:rFonts w:ascii="Courier New" w:eastAsia="Times New Roman" w:hAnsi="Courier New" w:cs="Courier New"/>
-          <w:sz w:val="20"/>
-          <w:szCs w:val="20"/>
-        </w:rPr>
-        <w:t>orkflow and Dakota optimization instead of checking for file existence.  When the test system is working well, we will move the simulations to Titan.</w:t>
+        <w:t>A</w:t>
+      </w:r>
+      <w:r>
+        <w:rPr>
+          <w:rFonts w:ascii="Courier New" w:eastAsia="Times New Roman" w:hAnsi="Courier New" w:cs="Courier New"/>
+          <w:sz w:val="20"/>
+          <w:szCs w:val="20"/>
+        </w:rPr>
+        <w:t xml:space="preserve"> second</w:t>
+      </w:r>
+      <w:r>
+        <w:rPr>
+          <w:rFonts w:ascii="Courier New" w:eastAsia="Times New Roman" w:hAnsi="Courier New" w:cs="Courier New"/>
+          <w:sz w:val="20"/>
+          <w:szCs w:val="20"/>
+        </w:rPr>
+        <w:t xml:space="preserve"> </w:t>
+      </w:r>
+      <w:r>
+        <w:rPr>
+          <w:rFonts w:ascii="Courier New" w:eastAsia="Times New Roman" w:hAnsi="Courier New" w:cs="Courier New"/>
+          <w:sz w:val="20"/>
+          <w:szCs w:val="20"/>
+        </w:rPr>
+        <w:t xml:space="preserve">Kepler </w:t>
+      </w:r>
+      <w:r>
+        <w:rPr>
+          <w:rFonts w:ascii="Courier New" w:eastAsia="Times New Roman" w:hAnsi="Courier New" w:cs="Courier New"/>
+          <w:sz w:val="20"/>
+          <w:szCs w:val="20"/>
+        </w:rPr>
+        <w:t>wor</w:t>
+      </w:r>
+      <w:r>
+        <w:rPr>
+          <w:rFonts w:ascii="Courier New" w:eastAsia="Times New Roman" w:hAnsi="Courier New" w:cs="Courier New"/>
+          <w:sz w:val="20"/>
+          <w:szCs w:val="20"/>
+        </w:rPr>
+        <w:t>kflow has been written</w:t>
+      </w:r>
+      <w:r>
+        <w:rPr>
+          <w:rFonts w:ascii="Courier New" w:eastAsia="Times New Roman" w:hAnsi="Courier New" w:cs="Courier New"/>
+          <w:sz w:val="20"/>
+          <w:szCs w:val="20"/>
+        </w:rPr>
+        <w:t xml:space="preserve"> to read Dakota’s restart file and </w:t>
+      </w:r>
+      <w:r>
+        <w:rPr>
+          <w:rFonts w:ascii="Courier New" w:eastAsia="Times New Roman" w:hAnsi="Courier New" w:cs="Courier New"/>
+          <w:sz w:val="20"/>
+          <w:szCs w:val="20"/>
+        </w:rPr>
+        <w:t>check</w:t>
+      </w:r>
+      <w:r>
+        <w:rPr>
+          <w:rFonts w:ascii="Courier New" w:eastAsia="Times New Roman" w:hAnsi="Courier New" w:cs="Courier New"/>
+          <w:sz w:val="20"/>
+          <w:szCs w:val="20"/>
+        </w:rPr>
+        <w:t xml:space="preserve"> if a subset of the parameters has been previously evaluated.  In that case</w:t>
+      </w:r>
+      <w:r>
+        <w:rPr>
+          <w:rFonts w:ascii="Courier New" w:eastAsia="Times New Roman" w:hAnsi="Courier New" w:cs="Courier New"/>
+          <w:sz w:val="20"/>
+          <w:szCs w:val="20"/>
+        </w:rPr>
+        <w:t>,</w:t>
+      </w:r>
+      <w:r>
+        <w:rPr>
+          <w:rFonts w:ascii="Courier New" w:eastAsia="Times New Roman" w:hAnsi="Courier New" w:cs="Courier New"/>
+          <w:sz w:val="20"/>
+          <w:szCs w:val="20"/>
+        </w:rPr>
+        <w:t xml:space="preserve"> Kepler</w:t>
+      </w:r>
+      <w:r>
+        <w:rPr>
+          <w:rFonts w:ascii="Courier New" w:eastAsia="Times New Roman" w:hAnsi="Courier New" w:cs="Courier New"/>
+          <w:sz w:val="20"/>
+          <w:szCs w:val="20"/>
+        </w:rPr>
+        <w:t xml:space="preserve"> actors</w:t>
+      </w:r>
+      <w:r>
+        <w:rPr>
+          <w:rFonts w:ascii="Courier New" w:eastAsia="Times New Roman" w:hAnsi="Courier New" w:cs="Courier New"/>
+          <w:sz w:val="20"/>
+          <w:szCs w:val="20"/>
+        </w:rPr>
+        <w:t xml:space="preserve"> can retrieve simulation fil</w:t>
+      </w:r>
+      <w:r>
+        <w:rPr>
+          <w:rFonts w:ascii="Courier New" w:eastAsia="Times New Roman" w:hAnsi="Courier New" w:cs="Courier New"/>
+          <w:sz w:val="20"/>
+          <w:szCs w:val="20"/>
+        </w:rPr>
+        <w:t>es from the working directory on</w:t>
+      </w:r>
+      <w:r>
+        <w:rPr>
+          <w:rFonts w:ascii="Courier New" w:eastAsia="Times New Roman" w:hAnsi="Courier New" w:cs="Courier New"/>
+          <w:sz w:val="20"/>
+          <w:szCs w:val="20"/>
+        </w:rPr>
+        <w:t xml:space="preserve"> the remote cluster and not have to redo the entire simulation workflow.</w:t>
+      </w:r>
+      <w:r>
+        <w:rPr>
+          <w:rFonts w:ascii="Courier New" w:eastAsia="Times New Roman" w:hAnsi="Courier New" w:cs="Courier New"/>
+          <w:sz w:val="20"/>
+          <w:szCs w:val="20"/>
+        </w:rPr>
+        <w:t xml:space="preserve">  For example, if the instrument resolution function changes but the simulation parameters do not</w:t>
+      </w:r>
+      <w:r>
+        <w:rPr>
+          <w:rFonts w:ascii="Courier New" w:eastAsia="Times New Roman" w:hAnsi="Courier New" w:cs="Courier New"/>
+          <w:sz w:val="20"/>
+          <w:szCs w:val="20"/>
+        </w:rPr>
+        <w:t>, previous simulation data can be reused.</w:t>
       </w:r>
     </w:p>
     <w:p>
@@ -1396,43 +1383,73 @@
           <w:sz w:val="20"/>
           <w:szCs w:val="20"/>
         </w:rPr>
-        <w:t xml:space="preserve">[1] Adams, B. M., </w:t>
-      </w:r>
-      <w:proofErr w:type="spellStart"/>
-      <w:r>
-        <w:rPr>
-          <w:rFonts w:ascii="Courier New" w:eastAsia="Times New Roman" w:hAnsi="Courier New" w:cs="Courier New"/>
-          <w:sz w:val="20"/>
-          <w:szCs w:val="20"/>
-        </w:rPr>
-        <w:t>Bohnhoff</w:t>
-      </w:r>
-      <w:proofErr w:type="spellEnd"/>
-      <w:r>
-        <w:rPr>
-          <w:rFonts w:ascii="Courier New" w:eastAsia="Times New Roman" w:hAnsi="Courier New" w:cs="Courier New"/>
-          <w:sz w:val="20"/>
-          <w:szCs w:val="20"/>
-        </w:rPr>
-        <w:t xml:space="preserve">, W. J., </w:t>
-      </w:r>
-      <w:proofErr w:type="spellStart"/>
-      <w:r>
-        <w:rPr>
-          <w:rFonts w:ascii="Courier New" w:eastAsia="Times New Roman" w:hAnsi="Courier New" w:cs="Courier New"/>
-          <w:sz w:val="20"/>
-          <w:szCs w:val="20"/>
-        </w:rPr>
-        <w:t>Dalbey</w:t>
-      </w:r>
-      <w:proofErr w:type="spellEnd"/>
-      <w:r>
-        <w:rPr>
-          <w:rFonts w:ascii="Courier New" w:eastAsia="Times New Roman" w:hAnsi="Courier New" w:cs="Courier New"/>
-          <w:sz w:val="20"/>
-          <w:szCs w:val="20"/>
-        </w:rPr>
-        <w:t xml:space="preserve">, K. R., Eddy, J. P., Eldred, M. S., </w:t>
+        <w:t xml:space="preserve">Future plans are to optimize the force constants for a NAMD simulation using Dakota and a Kepler workflow on our test system.  With NAMD, </w:t>
+      </w:r>
+      <w:r>
+        <w:rPr>
+          <w:rFonts w:ascii="Courier New" w:eastAsia="Times New Roman" w:hAnsi="Courier New" w:cs="Courier New"/>
+          <w:sz w:val="20"/>
+          <w:szCs w:val="20"/>
+        </w:rPr>
+        <w:t>each</w:t>
+      </w:r>
+      <w:bookmarkStart w:id="0" w:name="_GoBack"/>
+      <w:bookmarkEnd w:id="0"/>
+      <w:r>
+        <w:rPr>
+          <w:rFonts w:ascii="Courier New" w:eastAsia="Times New Roman" w:hAnsi="Courier New" w:cs="Courier New"/>
+          <w:sz w:val="20"/>
+          <w:szCs w:val="20"/>
+        </w:rPr>
+        <w:t xml:space="preserve"> simulation will run in parallel using the cores of Chadwick.  Then we will test using a grid certificate for communication between the machines and apply for a community grid certificate for</w:t>
+      </w:r>
+      <w:r>
+        <w:rPr>
+          <w:rFonts w:ascii="Courier New" w:eastAsia="Times New Roman" w:hAnsi="Courier New" w:cs="Courier New"/>
+          <w:sz w:val="20"/>
+          <w:szCs w:val="20"/>
+        </w:rPr>
+        <w:t xml:space="preserve"> SNS users.  We also plan </w:t>
+      </w:r>
+      <w:r>
+        <w:rPr>
+          <w:rFonts w:ascii="Courier New" w:eastAsia="Times New Roman" w:hAnsi="Courier New" w:cs="Courier New"/>
+          <w:sz w:val="20"/>
+          <w:szCs w:val="20"/>
+        </w:rPr>
+        <w:t xml:space="preserve">to use </w:t>
+      </w:r>
+      <w:r>
+        <w:rPr>
+          <w:rFonts w:ascii="Courier New" w:eastAsia="Times New Roman" w:hAnsi="Courier New" w:cs="Courier New"/>
+          <w:sz w:val="20"/>
+          <w:szCs w:val="20"/>
+        </w:rPr>
+        <w:t>ActiveMQ</w:t>
+      </w:r>
+      <w:r>
+        <w:rPr>
+          <w:rFonts w:ascii="Courier New" w:eastAsia="Times New Roman" w:hAnsi="Courier New" w:cs="Courier New"/>
+          <w:sz w:val="20"/>
+          <w:szCs w:val="20"/>
+        </w:rPr>
+        <w:t xml:space="preserve"> for communication between the Kepler w</w:t>
+      </w:r>
+      <w:r>
+        <w:rPr>
+          <w:rFonts w:ascii="Courier New" w:eastAsia="Times New Roman" w:hAnsi="Courier New" w:cs="Courier New"/>
+          <w:sz w:val="20"/>
+          <w:szCs w:val="20"/>
+        </w:rPr>
+        <w:t>orkflow and Dakota optimization instead of checking for file existence.  When the test system is working well, we wil</w:t>
+      </w:r>
+      <w:r>
+        <w:rPr>
+          <w:rFonts w:ascii="Courier New" w:eastAsia="Times New Roman" w:hAnsi="Courier New" w:cs="Courier New"/>
+          <w:sz w:val="20"/>
+          <w:szCs w:val="20"/>
+        </w:rPr>
+        <w:t>l move the simulations to Titan, the Oak Ridge National Laboratory Cray XK7 high performance computer that is first on the Top 500 Supercomputer list.</w:t>
       </w:r>
     </w:p>
     <w:p>
@@ -1462,108 +1479,6 @@
           <w:szCs w:val="20"/>
         </w:rPr>
       </w:pPr>
-      <w:proofErr w:type="gramStart"/>
-      <w:r>
-        <w:rPr>
-          <w:rFonts w:ascii="Courier New" w:eastAsia="Times New Roman" w:hAnsi="Courier New" w:cs="Courier New"/>
-          <w:sz w:val="20"/>
-          <w:szCs w:val="20"/>
-        </w:rPr>
-        <w:t xml:space="preserve">Hough, </w:t>
-      </w:r>
-      <w:r>
-        <w:rPr>
-          <w:rFonts w:ascii="Courier New" w:eastAsia="Times New Roman" w:hAnsi="Courier New" w:cs="Courier New"/>
-          <w:sz w:val="20"/>
-          <w:szCs w:val="20"/>
-        </w:rPr>
-        <w:t xml:space="preserve">P. D., </w:t>
-      </w:r>
-      <w:proofErr w:type="spellStart"/>
-      <w:r>
-        <w:rPr>
-          <w:rFonts w:ascii="Courier New" w:eastAsia="Times New Roman" w:hAnsi="Courier New" w:cs="Courier New"/>
-          <w:sz w:val="20"/>
-          <w:szCs w:val="20"/>
-        </w:rPr>
-        <w:t>Lefantzi</w:t>
-      </w:r>
-      <w:proofErr w:type="spellEnd"/>
-      <w:r>
-        <w:rPr>
-          <w:rFonts w:ascii="Courier New" w:eastAsia="Times New Roman" w:hAnsi="Courier New" w:cs="Courier New"/>
-          <w:sz w:val="20"/>
-          <w:szCs w:val="20"/>
-        </w:rPr>
-        <w:t xml:space="preserve">, S., </w:t>
-      </w:r>
-      <w:proofErr w:type="spellStart"/>
-      <w:r>
-        <w:rPr>
-          <w:rFonts w:ascii="Courier New" w:eastAsia="Times New Roman" w:hAnsi="Courier New" w:cs="Courier New"/>
-          <w:sz w:val="20"/>
-          <w:szCs w:val="20"/>
-        </w:rPr>
-        <w:t>Swiler</w:t>
-      </w:r>
-      <w:proofErr w:type="spellEnd"/>
-      <w:r>
-        <w:rPr>
-          <w:rFonts w:ascii="Courier New" w:eastAsia="Times New Roman" w:hAnsi="Courier New" w:cs="Courier New"/>
-          <w:sz w:val="20"/>
-          <w:szCs w:val="20"/>
-        </w:rPr>
-        <w:t xml:space="preserve">, L. </w:t>
-      </w:r>
-      <w:r>
-        <w:rPr>
-          <w:rFonts w:ascii="Courier New" w:eastAsia="Times New Roman" w:hAnsi="Courier New" w:cs="Courier New"/>
-          <w:sz w:val="20"/>
-          <w:szCs w:val="20"/>
-        </w:rPr>
-        <w:t>P., an</w:t>
-      </w:r>
-      <w:r>
-        <w:rPr>
-          <w:rFonts w:ascii="Courier New" w:eastAsia="Times New Roman" w:hAnsi="Courier New" w:cs="Courier New"/>
-          <w:sz w:val="20"/>
-          <w:szCs w:val="20"/>
-        </w:rPr>
-        <w:t>d Vigil, D. M., 2011.</w:t>
-      </w:r>
-      <w:proofErr w:type="gramEnd"/>
-      <w:r>
-        <w:rPr>
-          <w:rFonts w:ascii="Courier New" w:eastAsia="Times New Roman" w:hAnsi="Courier New" w:cs="Courier New"/>
-          <w:sz w:val="20"/>
-          <w:szCs w:val="20"/>
-        </w:rPr>
-        <w:t xml:space="preserve"> DAKOTA: A </w:t>
-      </w:r>
-      <w:r>
-        <w:rPr>
-          <w:rFonts w:ascii="Courier New" w:eastAsia="Times New Roman" w:hAnsi="Courier New" w:cs="Courier New"/>
-          <w:sz w:val="20"/>
-          <w:szCs w:val="20"/>
-        </w:rPr>
-        <w:t>Multilevel Parallel Object-Oriented Framework for Design Optimization, Parameter Estimation, Uncertainty Quantification, and Sensitivity Analysis. Version 5.2 User</w:t>
-      </w:r>
-      <w:r>
-        <w:rPr>
-          <w:rFonts w:ascii="Courier New" w:eastAsia="Times New Roman" w:hAnsi="Courier New" w:cs="Courier New"/>
-          <w:sz w:val="20"/>
-          <w:szCs w:val="20"/>
-        </w:rPr>
-        <w:t>’</w:t>
-      </w:r>
-      <w:r>
-        <w:rPr>
-          <w:rFonts w:ascii="Courier New" w:eastAsia="Times New Roman" w:hAnsi="Courier New" w:cs="Courier New"/>
-          <w:sz w:val="20"/>
-          <w:szCs w:val="20"/>
-        </w:rPr>
-        <w:t>s Manual, Sandia Technical Report SAND2010-2183, updated Nov. 2011.</w:t>
-      </w:r>
     </w:p>
     <w:p>
       <w:pPr>
@@ -1598,43 +1513,23 @@
           <w:sz w:val="20"/>
           <w:szCs w:val="20"/>
         </w:rPr>
-        <w:t xml:space="preserve">[2] B. </w:t>
-      </w:r>
-      <w:proofErr w:type="spellStart"/>
-      <w:r>
-        <w:rPr>
-          <w:rFonts w:ascii="Courier New" w:eastAsia="Times New Roman" w:hAnsi="Courier New" w:cs="Courier New"/>
-          <w:sz w:val="20"/>
-          <w:szCs w:val="20"/>
-        </w:rPr>
-        <w:t>Ludäscher</w:t>
-      </w:r>
-      <w:proofErr w:type="spellEnd"/>
-      <w:r>
-        <w:rPr>
-          <w:rFonts w:ascii="Courier New" w:eastAsia="Times New Roman" w:hAnsi="Courier New" w:cs="Courier New"/>
-          <w:sz w:val="20"/>
-          <w:szCs w:val="20"/>
-        </w:rPr>
-        <w:t xml:space="preserve">, I. </w:t>
-      </w:r>
-      <w:proofErr w:type="spellStart"/>
-      <w:r>
-        <w:rPr>
-          <w:rFonts w:ascii="Courier New" w:eastAsia="Times New Roman" w:hAnsi="Courier New" w:cs="Courier New"/>
-          <w:sz w:val="20"/>
-          <w:szCs w:val="20"/>
-        </w:rPr>
-        <w:t>Altintas</w:t>
-      </w:r>
-      <w:proofErr w:type="spellEnd"/>
-      <w:r>
-        <w:rPr>
-          <w:rFonts w:ascii="Courier New" w:eastAsia="Times New Roman" w:hAnsi="Courier New" w:cs="Courier New"/>
-          <w:sz w:val="20"/>
-          <w:szCs w:val="20"/>
-        </w:rPr>
-        <w:t>, C. Berkley, D. Higgins, E. Jaeger,</w:t>
+        <w:t xml:space="preserve">[1] </w:t>
+      </w:r>
+      <w:r>
+        <w:rPr>
+          <w:rFonts w:ascii="Courier New" w:eastAsia="Times New Roman" w:hAnsi="Courier New" w:cs="Courier New"/>
+          <w:sz w:val="20"/>
+          <w:szCs w:val="20"/>
+        </w:rPr>
+        <w:t>B. M.</w:t>
+      </w:r>
+      <w:r>
+        <w:rPr>
+          <w:rFonts w:ascii="Courier New" w:eastAsia="Times New Roman" w:hAnsi="Courier New" w:cs="Courier New"/>
+          <w:sz w:val="20"/>
+          <w:szCs w:val="20"/>
+        </w:rPr>
+        <w:t xml:space="preserve"> Adams,</w:t>
       </w:r>
       <w:r>
         <w:rPr>
@@ -1650,6 +1545,258 @@
           <w:sz w:val="20"/>
           <w:szCs w:val="20"/>
         </w:rPr>
+        <w:t>W. J.</w:t>
+      </w:r>
+      <w:r>
+        <w:rPr>
+          <w:rFonts w:ascii="Courier New" w:eastAsia="Times New Roman" w:hAnsi="Courier New" w:cs="Courier New"/>
+          <w:sz w:val="20"/>
+          <w:szCs w:val="20"/>
+        </w:rPr>
+        <w:t xml:space="preserve"> Bohnhoff,</w:t>
+      </w:r>
+      <w:r>
+        <w:rPr>
+          <w:rFonts w:ascii="Courier New" w:eastAsia="Times New Roman" w:hAnsi="Courier New" w:cs="Courier New"/>
+          <w:sz w:val="20"/>
+          <w:szCs w:val="20"/>
+        </w:rPr>
+        <w:t xml:space="preserve"> </w:t>
+      </w:r>
+      <w:r>
+        <w:rPr>
+          <w:rFonts w:ascii="Courier New" w:eastAsia="Times New Roman" w:hAnsi="Courier New" w:cs="Courier New"/>
+          <w:sz w:val="20"/>
+          <w:szCs w:val="20"/>
+        </w:rPr>
+        <w:t>K. R.</w:t>
+      </w:r>
+      <w:r>
+        <w:rPr>
+          <w:rFonts w:ascii="Courier New" w:eastAsia="Times New Roman" w:hAnsi="Courier New" w:cs="Courier New"/>
+          <w:sz w:val="20"/>
+          <w:szCs w:val="20"/>
+        </w:rPr>
+        <w:t xml:space="preserve"> Dalbey,</w:t>
+      </w:r>
+      <w:r>
+        <w:rPr>
+          <w:rFonts w:ascii="Courier New" w:eastAsia="Times New Roman" w:hAnsi="Courier New" w:cs="Courier New"/>
+          <w:sz w:val="20"/>
+          <w:szCs w:val="20"/>
+        </w:rPr>
+        <w:t xml:space="preserve"> </w:t>
+      </w:r>
+      <w:r>
+        <w:rPr>
+          <w:rFonts w:ascii="Courier New" w:eastAsia="Times New Roman" w:hAnsi="Courier New" w:cs="Courier New"/>
+          <w:sz w:val="20"/>
+          <w:szCs w:val="20"/>
+        </w:rPr>
+        <w:t>J. P.</w:t>
+      </w:r>
+      <w:r>
+        <w:rPr>
+          <w:rFonts w:ascii="Courier New" w:eastAsia="Times New Roman" w:hAnsi="Courier New" w:cs="Courier New"/>
+          <w:sz w:val="20"/>
+          <w:szCs w:val="20"/>
+        </w:rPr>
+        <w:t xml:space="preserve"> Eddy,</w:t>
+      </w:r>
+      <w:r>
+        <w:rPr>
+          <w:rFonts w:ascii="Courier New" w:eastAsia="Times New Roman" w:hAnsi="Courier New" w:cs="Courier New"/>
+          <w:sz w:val="20"/>
+          <w:szCs w:val="20"/>
+        </w:rPr>
+        <w:t xml:space="preserve"> </w:t>
+      </w:r>
+      <w:r>
+        <w:rPr>
+          <w:rFonts w:ascii="Courier New" w:eastAsia="Times New Roman" w:hAnsi="Courier New" w:cs="Courier New"/>
+          <w:sz w:val="20"/>
+          <w:szCs w:val="20"/>
+        </w:rPr>
+        <w:t>M. S.</w:t>
+      </w:r>
+      <w:r>
+        <w:rPr>
+          <w:rFonts w:ascii="Courier New" w:eastAsia="Times New Roman" w:hAnsi="Courier New" w:cs="Courier New"/>
+          <w:sz w:val="20"/>
+          <w:szCs w:val="20"/>
+        </w:rPr>
+        <w:t xml:space="preserve"> Eldred,</w:t>
+      </w:r>
+      <w:r>
+        <w:rPr>
+          <w:rFonts w:ascii="Courier New" w:eastAsia="Times New Roman" w:hAnsi="Courier New" w:cs="Courier New"/>
+          <w:sz w:val="20"/>
+          <w:szCs w:val="20"/>
+        </w:rPr>
+        <w:t xml:space="preserve"> </w:t>
+      </w:r>
+      <w:r>
+        <w:rPr>
+          <w:rFonts w:ascii="Courier New" w:eastAsia="Times New Roman" w:hAnsi="Courier New" w:cs="Courier New"/>
+          <w:sz w:val="20"/>
+          <w:szCs w:val="20"/>
+        </w:rPr>
+        <w:t>P. D. Hough,</w:t>
+      </w:r>
+      <w:r>
+        <w:rPr>
+          <w:rFonts w:ascii="Courier New" w:eastAsia="Times New Roman" w:hAnsi="Courier New" w:cs="Courier New"/>
+          <w:sz w:val="20"/>
+          <w:szCs w:val="20"/>
+        </w:rPr>
+        <w:t xml:space="preserve"> </w:t>
+      </w:r>
+      <w:r>
+        <w:rPr>
+          <w:rFonts w:ascii="Courier New" w:eastAsia="Times New Roman" w:hAnsi="Courier New" w:cs="Courier New"/>
+          <w:sz w:val="20"/>
+          <w:szCs w:val="20"/>
+        </w:rPr>
+        <w:t>S. Lefantzi,</w:t>
+      </w:r>
+      <w:r>
+        <w:rPr>
+          <w:rFonts w:ascii="Courier New" w:eastAsia="Times New Roman" w:hAnsi="Courier New" w:cs="Courier New"/>
+          <w:sz w:val="20"/>
+          <w:szCs w:val="20"/>
+        </w:rPr>
+        <w:t xml:space="preserve"> </w:t>
+      </w:r>
+      <w:r>
+        <w:rPr>
+          <w:rFonts w:ascii="Courier New" w:eastAsia="Times New Roman" w:hAnsi="Courier New" w:cs="Courier New"/>
+          <w:sz w:val="20"/>
+          <w:szCs w:val="20"/>
+        </w:rPr>
+        <w:t xml:space="preserve">L. </w:t>
+      </w:r>
+      <w:r>
+        <w:rPr>
+          <w:rFonts w:ascii="Courier New" w:eastAsia="Times New Roman" w:hAnsi="Courier New" w:cs="Courier New"/>
+          <w:sz w:val="20"/>
+          <w:szCs w:val="20"/>
+        </w:rPr>
+        <w:t>P.</w:t>
+      </w:r>
+      <w:r>
+        <w:rPr>
+          <w:rFonts w:ascii="Courier New" w:eastAsia="Times New Roman" w:hAnsi="Courier New" w:cs="Courier New"/>
+          <w:sz w:val="20"/>
+          <w:szCs w:val="20"/>
+        </w:rPr>
+        <w:t xml:space="preserve"> Swiler,</w:t>
+      </w:r>
+      <w:r>
+        <w:rPr>
+          <w:rFonts w:ascii="Courier New" w:eastAsia="Times New Roman" w:hAnsi="Courier New" w:cs="Courier New"/>
+          <w:sz w:val="20"/>
+          <w:szCs w:val="20"/>
+        </w:rPr>
+        <w:t xml:space="preserve"> an</w:t>
+      </w:r>
+      <w:r>
+        <w:rPr>
+          <w:rFonts w:ascii="Courier New" w:eastAsia="Times New Roman" w:hAnsi="Courier New" w:cs="Courier New"/>
+          <w:sz w:val="20"/>
+          <w:szCs w:val="20"/>
+        </w:rPr>
+        <w:t xml:space="preserve">d </w:t>
+      </w:r>
+      <w:r>
+        <w:rPr>
+          <w:rFonts w:ascii="Courier New" w:eastAsia="Times New Roman" w:hAnsi="Courier New" w:cs="Courier New"/>
+          <w:sz w:val="20"/>
+          <w:szCs w:val="20"/>
+        </w:rPr>
+        <w:t xml:space="preserve">D. M. Vigil, </w:t>
+      </w:r>
+      <w:r>
+        <w:rPr>
+          <w:rFonts w:ascii="Courier New" w:eastAsia="Times New Roman" w:hAnsi="Courier New" w:cs="Courier New"/>
+          <w:sz w:val="20"/>
+          <w:szCs w:val="20"/>
+        </w:rPr>
+        <w:t xml:space="preserve">DAKOTA: A </w:t>
+      </w:r>
+      <w:r>
+        <w:rPr>
+          <w:rFonts w:ascii="Courier New" w:eastAsia="Times New Roman" w:hAnsi="Courier New" w:cs="Courier New"/>
+          <w:sz w:val="20"/>
+          <w:szCs w:val="20"/>
+        </w:rPr>
+        <w:t>Multilevel Parallel Object-Oriented Framework for Design Optimization, Parameter Estimation, Uncertainty Quantification, and Sensitivity Analysis. Version 5.2 User</w:t>
+      </w:r>
+      <w:r>
+        <w:rPr>
+          <w:rFonts w:ascii="Courier New" w:eastAsia="Times New Roman" w:hAnsi="Courier New" w:cs="Courier New"/>
+          <w:sz w:val="20"/>
+          <w:szCs w:val="20"/>
+        </w:rPr>
+        <w:t>’</w:t>
+      </w:r>
+      <w:r>
+        <w:rPr>
+          <w:rFonts w:ascii="Courier New" w:eastAsia="Times New Roman" w:hAnsi="Courier New" w:cs="Courier New"/>
+          <w:sz w:val="20"/>
+          <w:szCs w:val="20"/>
+        </w:rPr>
+        <w:t>s Manual, Sandia Technical Report SAND2010-2183, updated Nov. 2011.</w:t>
+      </w:r>
+    </w:p>
+    <w:p>
+      <w:pPr>
+        <w:tabs>
+          <w:tab w:val="left" w:pos="916"/>
+          <w:tab w:val="left" w:pos="1832"/>
+          <w:tab w:val="left" w:pos="2748"/>
+          <w:tab w:val="left" w:pos="3664"/>
+          <w:tab w:val="left" w:pos="4580"/>
+          <w:tab w:val="left" w:pos="5496"/>
+          <w:tab w:val="left" w:pos="6412"/>
+          <w:tab w:val="left" w:pos="7328"/>
+          <w:tab w:val="left" w:pos="8244"/>
+          <w:tab w:val="left" w:pos="9160"/>
+          <w:tab w:val="left" w:pos="10076"/>
+          <w:tab w:val="left" w:pos="10992"/>
+          <w:tab w:val="left" w:pos="11908"/>
+          <w:tab w:val="left" w:pos="12824"/>
+          <w:tab w:val="left" w:pos="13740"/>
+          <w:tab w:val="left" w:pos="14656"/>
+        </w:tabs>
+        <w:spacing w:after="0" w:line="240" w:lineRule="auto"/>
+        <w:rPr>
+          <w:rFonts w:ascii="Courier New" w:eastAsia="Times New Roman" w:hAnsi="Courier New" w:cs="Courier New"/>
+          <w:sz w:val="20"/>
+          <w:szCs w:val="20"/>
+        </w:rPr>
+      </w:pPr>
+      <w:r>
+        <w:rPr>
+          <w:rFonts w:ascii="Courier New" w:eastAsia="Times New Roman" w:hAnsi="Courier New" w:cs="Courier New"/>
+          <w:sz w:val="20"/>
+          <w:szCs w:val="20"/>
+        </w:rPr>
+        <w:t>[2] B. Ludäscher, I. Altintas, C. Berkley, D. Higgins, E. Jaeger,</w:t>
+      </w:r>
+      <w:r>
+        <w:rPr>
+          <w:rFonts w:ascii="Courier New" w:eastAsia="Times New Roman" w:hAnsi="Courier New" w:cs="Courier New"/>
+          <w:sz w:val="20"/>
+          <w:szCs w:val="20"/>
+        </w:rPr>
+        <w:t xml:space="preserve"> </w:t>
+      </w:r>
+      <w:r>
+        <w:rPr>
+          <w:rFonts w:ascii="Courier New" w:eastAsia="Times New Roman" w:hAnsi="Courier New" w:cs="Courier New"/>
+          <w:sz w:val="20"/>
+          <w:szCs w:val="20"/>
+        </w:rPr>
         <w:t>M. Jones, E. A. Lee, J. Tao, and Y. Zhao. Scientific workflow</w:t>
       </w:r>
       <w:r>
@@ -1666,27 +1813,16 @@
           <w:sz w:val="20"/>
           <w:szCs w:val="20"/>
         </w:rPr>
-        <w:t xml:space="preserve">management and the </w:t>
-      </w:r>
-      <w:proofErr w:type="spellStart"/>
-      <w:proofErr w:type="gramStart"/>
-      <w:r>
-        <w:rPr>
-          <w:rFonts w:ascii="Courier New" w:eastAsia="Times New Roman" w:hAnsi="Courier New" w:cs="Courier New"/>
-          <w:sz w:val="20"/>
-          <w:szCs w:val="20"/>
-        </w:rPr>
-        <w:t>kepler</w:t>
-      </w:r>
-      <w:proofErr w:type="spellEnd"/>
-      <w:proofErr w:type="gramEnd"/>
-      <w:r>
-        <w:rPr>
-          <w:rFonts w:ascii="Courier New" w:eastAsia="Times New Roman" w:hAnsi="Courier New" w:cs="Courier New"/>
-          <w:sz w:val="20"/>
-          <w:szCs w:val="20"/>
-        </w:rPr>
-        <w:t xml:space="preserve"> system. Concurrency and Computation:</w:t>
+        <w:t xml:space="preserve">management and the kepler </w:t>
+      </w:r>
+      <w:r>
+        <w:rPr>
+          <w:rFonts w:ascii="Courier New" w:eastAsia="Times New Roman" w:hAnsi="Courier New" w:cs="Courier New"/>
+          <w:sz w:val="20"/>
+          <w:szCs w:val="20"/>
+        </w:rPr>
+        <w:lastRenderedPageBreak/>
+        <w:t>system. Concurrency and Computation:</w:t>
       </w:r>
       <w:r>
         <w:rPr>
@@ -1968,6 +2104,36 @@
       <w:szCs w:val="20"/>
     </w:rPr>
   </w:style>
+  <w:style w:type="paragraph" w:styleId="BalloonText">
+    <w:name w:val="Balloon Text"/>
+    <w:basedOn w:val="Normal"/>
+    <w:link w:val="BalloonTextChar"/>
+    <w:uiPriority w:val="99"/>
+    <w:semiHidden/>
+    <w:unhideWhenUsed/>
+    <w:rsid w:val="00C313C7"/>
+    <w:pPr>
+      <w:spacing w:after="0" w:line="240" w:lineRule="auto"/>
+    </w:pPr>
+    <w:rPr>
+      <w:rFonts w:ascii="Lucida Grande" w:hAnsi="Lucida Grande"/>
+      <w:sz w:val="18"/>
+      <w:szCs w:val="18"/>
+    </w:rPr>
+  </w:style>
+  <w:style w:type="character" w:customStyle="1" w:styleId="BalloonTextChar">
+    <w:name w:val="Balloon Text Char"/>
+    <w:basedOn w:val="DefaultParagraphFont"/>
+    <w:link w:val="BalloonText"/>
+    <w:uiPriority w:val="99"/>
+    <w:semiHidden/>
+    <w:rsid w:val="00C313C7"/>
+    <w:rPr>
+      <w:rFonts w:ascii="Lucida Grande" w:hAnsi="Lucida Grande"/>
+      <w:sz w:val="18"/>
+      <w:szCs w:val="18"/>
+    </w:rPr>
+  </w:style>
 </w:styles>
 </file>
 
@@ -2217,6 +2383,36 @@
       <w:rFonts w:ascii="Courier New" w:eastAsia="Times New Roman" w:hAnsi="Courier New" w:cs="Courier New"/>
       <w:sz w:val="20"/>
       <w:szCs w:val="20"/>
+    </w:rPr>
+  </w:style>
+  <w:style w:type="paragraph" w:styleId="BalloonText">
+    <w:name w:val="Balloon Text"/>
+    <w:basedOn w:val="Normal"/>
+    <w:link w:val="BalloonTextChar"/>
+    <w:uiPriority w:val="99"/>
+    <w:semiHidden/>
+    <w:unhideWhenUsed/>
+    <w:rsid w:val="00C313C7"/>
+    <w:pPr>
+      <w:spacing w:after="0" w:line="240" w:lineRule="auto"/>
+    </w:pPr>
+    <w:rPr>
+      <w:rFonts w:ascii="Lucida Grande" w:hAnsi="Lucida Grande"/>
+      <w:sz w:val="18"/>
+      <w:szCs w:val="18"/>
+    </w:rPr>
+  </w:style>
+  <w:style w:type="character" w:customStyle="1" w:styleId="BalloonTextChar">
+    <w:name w:val="Balloon Text Char"/>
+    <w:basedOn w:val="DefaultParagraphFont"/>
+    <w:link w:val="BalloonText"/>
+    <w:uiPriority w:val="99"/>
+    <w:semiHidden/>
+    <w:rsid w:val="00C313C7"/>
+    <w:rPr>
+      <w:rFonts w:ascii="Lucida Grande" w:hAnsi="Lucida Grande"/>
+      <w:sz w:val="18"/>
+      <w:szCs w:val="18"/>
     </w:rPr>
   </w:style>
 </w:styles>

</xml_diff>